<commit_message>
cleaning up the bootstrapping
</commit_message>
<xml_diff>
--- a/openidl-local-reference-implementation/Local Reference Implementation.docx
+++ b/openidl-local-reference-implementation/Local Reference Implementation.docx
@@ -99,6 +99,9 @@
     <w:p/>
     <w:p>
       <w:r>
+        <w:rPr>
+          <w:noProof/>
+        </w:rPr>
         <w:drawing>
           <wp:inline distT="0" distB="0" distL="0" distR="0" wp14:anchorId="63AA3BAF" wp14:editId="7F17DCA0">
             <wp:extent cx="5943600" cy="1835785"/>
@@ -188,6 +191,9 @@
     <w:p/>
     <w:p>
       <w:r>
+        <w:rPr>
+          <w:noProof/>
+        </w:rPr>
         <w:lastRenderedPageBreak/>
         <w:drawing>
           <wp:inline distT="0" distB="0" distL="0" distR="0" wp14:anchorId="6D5DEF67" wp14:editId="3B9E8B83">
@@ -229,6 +235,9 @@
     <w:p/>
     <w:p>
       <w:r>
+        <w:rPr>
+          <w:noProof/>
+        </w:rPr>
         <w:drawing>
           <wp:inline distT="0" distB="0" distL="0" distR="0" wp14:anchorId="4162B3D3" wp14:editId="4E221FB2">
             <wp:extent cx="5943600" cy="3212465"/>
@@ -282,6 +291,9 @@
     <w:p/>
     <w:p>
       <w:r>
+        <w:rPr>
+          <w:noProof/>
+        </w:rPr>
         <w:lastRenderedPageBreak/>
         <w:drawing>
           <wp:inline distT="0" distB="0" distL="0" distR="0" wp14:anchorId="1B60A00F" wp14:editId="158291A4">
@@ -323,6 +335,9 @@
     <w:p/>
     <w:p>
       <w:r>
+        <w:rPr>
+          <w:noProof/>
+        </w:rPr>
         <w:drawing>
           <wp:inline distT="0" distB="0" distL="0" distR="0" wp14:anchorId="08EF585A" wp14:editId="7FF891CD">
             <wp:extent cx="5943600" cy="3105150"/>
@@ -363,6 +378,9 @@
     <w:p/>
     <w:p>
       <w:r>
+        <w:rPr>
+          <w:noProof/>
+        </w:rPr>
         <w:lastRenderedPageBreak/>
         <w:drawing>
           <wp:inline distT="0" distB="0" distL="0" distR="0" wp14:anchorId="5D9A6E32" wp14:editId="217A0000">
@@ -404,6 +422,9 @@
     <w:p/>
     <w:p>
       <w:r>
+        <w:rPr>
+          <w:noProof/>
+        </w:rPr>
         <w:drawing>
           <wp:inline distT="0" distB="0" distL="0" distR="0" wp14:anchorId="1810FF94" wp14:editId="2DEF22DC">
             <wp:extent cx="5943600" cy="3105150"/>
@@ -444,6 +465,9 @@
     <w:p/>
     <w:p>
       <w:r>
+        <w:rPr>
+          <w:noProof/>
+        </w:rPr>
         <w:lastRenderedPageBreak/>
         <w:drawing>
           <wp:inline distT="0" distB="0" distL="0" distR="0" wp14:anchorId="2340788C" wp14:editId="37D1642A">
@@ -485,6 +509,9 @@
     <w:p/>
     <w:p>
       <w:r>
+        <w:rPr>
+          <w:noProof/>
+        </w:rPr>
         <w:drawing>
           <wp:inline distT="0" distB="0" distL="0" distR="0" wp14:anchorId="4075E547" wp14:editId="05E998AF">
             <wp:extent cx="3517900" cy="1574800"/>
@@ -525,6 +552,9 @@
     <w:p/>
     <w:p>
       <w:r>
+        <w:rPr>
+          <w:noProof/>
+        </w:rPr>
         <w:drawing>
           <wp:inline distT="0" distB="0" distL="0" distR="0" wp14:anchorId="0E78FE01" wp14:editId="52B5321F">
             <wp:extent cx="4000500" cy="1701800"/>
@@ -565,6 +595,9 @@
     <w:p/>
     <w:p>
       <w:r>
+        <w:rPr>
+          <w:noProof/>
+        </w:rPr>
         <w:lastRenderedPageBreak/>
         <w:drawing>
           <wp:inline distT="0" distB="0" distL="0" distR="0" wp14:anchorId="5D025D01" wp14:editId="443BEAE3">
@@ -621,12 +654,22 @@
       </w:r>
     </w:p>
     <w:p>
-      <w:r>
+      <w:pPr>
+        <w:rPr>
+          <w:b/>
+          <w:bCs/>
+        </w:rPr>
+      </w:pPr>
+      <w:r>
+        <w:rPr>
+          <w:b/>
+          <w:bCs/>
+        </w:rPr>
         <w:drawing>
-          <wp:inline distT="0" distB="0" distL="0" distR="0" wp14:anchorId="794E59BB" wp14:editId="70B0383B">
-            <wp:extent cx="5943600" cy="2524125"/>
-            <wp:effectExtent l="0" t="0" r="0" b="3175"/>
-            <wp:docPr id="16" name="Picture 16" descr="Graphical user interface, text, application, email&#10;&#10;Description automatically generated"/>
+          <wp:inline distT="0" distB="0" distL="0" distR="0" wp14:anchorId="1F3FFECE" wp14:editId="751EE3EC">
+            <wp:extent cx="5588000" cy="3200400"/>
+            <wp:effectExtent l="0" t="0" r="0" b="0"/>
+            <wp:docPr id="4" name="Picture 4" descr="Graphical user interface, text, application, email&#10;&#10;Description automatically generated"/>
             <wp:cNvGraphicFramePr>
               <a:graphicFrameLocks xmlns:a="http://schemas.openxmlformats.org/drawingml/2006/main" noChangeAspect="1"/>
             </wp:cNvGraphicFramePr>
@@ -634,7 +677,7 @@
               <a:graphicData uri="http://schemas.openxmlformats.org/drawingml/2006/picture">
                 <pic:pic xmlns:pic="http://schemas.openxmlformats.org/drawingml/2006/picture">
                   <pic:nvPicPr>
-                    <pic:cNvPr id="16" name="Picture 16" descr="Graphical user interface, text, application, email&#10;&#10;Description automatically generated"/>
+                    <pic:cNvPr id="4" name="Picture 4" descr="Graphical user interface, text, application, email&#10;&#10;Description automatically generated"/>
                     <pic:cNvPicPr/>
                   </pic:nvPicPr>
                   <pic:blipFill>
@@ -646,7 +689,7 @@
                   <pic:spPr>
                     <a:xfrm>
                       <a:off x="0" y="0"/>
-                      <a:ext cx="5943600" cy="2524125"/>
+                      <a:ext cx="5588000" cy="3200400"/>
                     </a:xfrm>
                     <a:prstGeom prst="rect">
                       <a:avLst/>
@@ -664,10 +707,10 @@
       <w:r>
         <w:lastRenderedPageBreak/>
         <w:drawing>
-          <wp:inline distT="0" distB="0" distL="0" distR="0" wp14:anchorId="145CAA1B" wp14:editId="6FE8F507">
-            <wp:extent cx="5943600" cy="3678555"/>
-            <wp:effectExtent l="0" t="0" r="0" b="4445"/>
-            <wp:docPr id="17" name="Picture 17" descr="Graphical user interface, text, application, email&#10;&#10;Description automatically generated"/>
+          <wp:inline distT="0" distB="0" distL="0" distR="0" wp14:anchorId="0B98054E" wp14:editId="62103842">
+            <wp:extent cx="5727700" cy="3619500"/>
+            <wp:effectExtent l="0" t="0" r="0" b="0"/>
+            <wp:docPr id="3" name="Picture 3" descr="Graphical user interface, text, application, email&#10;&#10;Description automatically generated"/>
             <wp:cNvGraphicFramePr>
               <a:graphicFrameLocks xmlns:a="http://schemas.openxmlformats.org/drawingml/2006/main" noChangeAspect="1"/>
             </wp:cNvGraphicFramePr>
@@ -675,7 +718,7 @@
               <a:graphicData uri="http://schemas.openxmlformats.org/drawingml/2006/picture">
                 <pic:pic xmlns:pic="http://schemas.openxmlformats.org/drawingml/2006/picture">
                   <pic:nvPicPr>
-                    <pic:cNvPr id="17" name="Picture 17" descr="Graphical user interface, text, application, email&#10;&#10;Description automatically generated"/>
+                    <pic:cNvPr id="3" name="Picture 3" descr="Graphical user interface, text, application, email&#10;&#10;Description automatically generated"/>
                     <pic:cNvPicPr/>
                   </pic:nvPicPr>
                   <pic:blipFill>
@@ -687,7 +730,7 @@
                   <pic:spPr>
                     <a:xfrm>
                       <a:off x="0" y="0"/>
-                      <a:ext cx="5943600" cy="3678555"/>
+                      <a:ext cx="5727700" cy="3619500"/>
                     </a:xfrm>
                     <a:prstGeom prst="rect">
                       <a:avLst/>
@@ -701,8 +744,12 @@
       </w:r>
     </w:p>
     <w:p/>
-    <w:p>
-      <w:r>
+    <w:p/>
+    <w:p>
+      <w:r>
+        <w:rPr>
+          <w:noProof/>
+        </w:rPr>
         <w:drawing>
           <wp:inline distT="0" distB="0" distL="0" distR="0" wp14:anchorId="1070D266" wp14:editId="4BC85438">
             <wp:extent cx="5943600" cy="3105785"/>
@@ -752,6 +799,9 @@
     </w:p>
     <w:p>
       <w:r>
+        <w:rPr>
+          <w:noProof/>
+        </w:rPr>
         <w:drawing>
           <wp:inline distT="0" distB="0" distL="0" distR="0" wp14:anchorId="69024616" wp14:editId="473E9A3A">
             <wp:extent cx="5943600" cy="3499485"/>
@@ -796,6 +846,9 @@
     </w:p>
     <w:p>
       <w:r>
+        <w:rPr>
+          <w:noProof/>
+        </w:rPr>
         <w:drawing>
           <wp:inline distT="0" distB="0" distL="0" distR="0" wp14:anchorId="02E0AB2B" wp14:editId="0EBB764A">
             <wp:extent cx="5943600" cy="2813050"/>
@@ -833,9 +886,11 @@
         </w:drawing>
       </w:r>
     </w:p>
-    <w:p/>
-    <w:p>
-      <w:r>
+    <w:p>
+      <w:r>
+        <w:rPr>
+          <w:noProof/>
+        </w:rPr>
         <w:lastRenderedPageBreak/>
         <w:drawing>
           <wp:inline distT="0" distB="0" distL="0" distR="0" wp14:anchorId="795085C0" wp14:editId="2128221E">
@@ -877,11 +932,28 @@
     <w:p/>
     <w:p>
       <w:r>
+        <w:t xml:space="preserve">Open the hosted </w:t>
+      </w:r>
+      <w:proofErr w:type="spellStart"/>
+      <w:r>
+        <w:t>ui</w:t>
+      </w:r>
+      <w:proofErr w:type="spellEnd"/>
+      <w:r>
+        <w:t xml:space="preserve"> from the app client settings page.</w:t>
+      </w:r>
+    </w:p>
+    <w:p>
+      <w:r>
+        <w:t>change the password</w:t>
+      </w:r>
+    </w:p>
+    <w:p/>
+    <w:p>
+      <w:r>
         <w:t>Password is Admin@blockchain1</w:t>
       </w:r>
     </w:p>
-    <w:p/>
-    <w:p/>
     <w:p/>
     <w:p/>
     <w:p/>
@@ -1476,6 +1548,82 @@
       <w:shd w:val="clear" w:color="auto" w:fill="E1DFDD"/>
     </w:rPr>
   </w:style>
+  <w:style w:type="table" w:styleId="TableGrid">
+    <w:name w:val="Table Grid"/>
+    <w:basedOn w:val="TableNormal"/>
+    <w:uiPriority w:val="39"/>
+    <w:rsid w:val="00EC4B33"/>
+    <w:tblPr>
+      <w:tblBorders>
+        <w:top w:val="single" w:sz="4" w:space="0" w:color="auto"/>
+        <w:left w:val="single" w:sz="4" w:space="0" w:color="auto"/>
+        <w:bottom w:val="single" w:sz="4" w:space="0" w:color="auto"/>
+        <w:right w:val="single" w:sz="4" w:space="0" w:color="auto"/>
+        <w:insideH w:val="single" w:sz="4" w:space="0" w:color="auto"/>
+        <w:insideV w:val="single" w:sz="4" w:space="0" w:color="auto"/>
+      </w:tblBorders>
+    </w:tblPr>
+  </w:style>
+  <w:style w:type="paragraph" w:styleId="HTMLPreformatted">
+    <w:name w:val="HTML Preformatted"/>
+    <w:basedOn w:val="Normal"/>
+    <w:link w:val="HTMLPreformattedChar"/>
+    <w:uiPriority w:val="99"/>
+    <w:semiHidden/>
+    <w:unhideWhenUsed/>
+    <w:rsid w:val="00EC4B33"/>
+    <w:pPr>
+      <w:tabs>
+        <w:tab w:val="left" w:pos="916"/>
+        <w:tab w:val="left" w:pos="1832"/>
+        <w:tab w:val="left" w:pos="2748"/>
+        <w:tab w:val="left" w:pos="3664"/>
+        <w:tab w:val="left" w:pos="4580"/>
+        <w:tab w:val="left" w:pos="5496"/>
+        <w:tab w:val="left" w:pos="6412"/>
+        <w:tab w:val="left" w:pos="7328"/>
+        <w:tab w:val="left" w:pos="8244"/>
+        <w:tab w:val="left" w:pos="9160"/>
+        <w:tab w:val="left" w:pos="10076"/>
+        <w:tab w:val="left" w:pos="10992"/>
+        <w:tab w:val="left" w:pos="11908"/>
+        <w:tab w:val="left" w:pos="12824"/>
+        <w:tab w:val="left" w:pos="13740"/>
+        <w:tab w:val="left" w:pos="14656"/>
+      </w:tabs>
+    </w:pPr>
+    <w:rPr>
+      <w:rFonts w:ascii="Courier New" w:eastAsia="Times New Roman" w:hAnsi="Courier New" w:cs="Courier New"/>
+      <w:sz w:val="20"/>
+      <w:szCs w:val="20"/>
+    </w:rPr>
+  </w:style>
+  <w:style w:type="character" w:customStyle="1" w:styleId="HTMLPreformattedChar">
+    <w:name w:val="HTML Preformatted Char"/>
+    <w:basedOn w:val="DefaultParagraphFont"/>
+    <w:link w:val="HTMLPreformatted"/>
+    <w:uiPriority w:val="99"/>
+    <w:semiHidden/>
+    <w:rsid w:val="00EC4B33"/>
+    <w:rPr>
+      <w:rFonts w:ascii="Courier New" w:eastAsia="Times New Roman" w:hAnsi="Courier New" w:cs="Courier New"/>
+      <w:sz w:val="20"/>
+      <w:szCs w:val="20"/>
+    </w:rPr>
+  </w:style>
+  <w:style w:type="character" w:styleId="HTMLCode">
+    <w:name w:val="HTML Code"/>
+    <w:basedOn w:val="DefaultParagraphFont"/>
+    <w:uiPriority w:val="99"/>
+    <w:semiHidden/>
+    <w:unhideWhenUsed/>
+    <w:rsid w:val="00EC4B33"/>
+    <w:rPr>
+      <w:rFonts w:ascii="Courier New" w:eastAsia="Times New Roman" w:hAnsi="Courier New" w:cs="Courier New"/>
+      <w:sz w:val="20"/>
+      <w:szCs w:val="20"/>
+    </w:rPr>
+  </w:style>
 </w:styles>
 </file>
 

</xml_diff>